<commit_message>
Update the mobile documentation
</commit_message>
<xml_diff>
--- a/Docs/109_到云移动端产品需求文档.docx
+++ b/Docs/109_到云移动端产品需求文档.docx
@@ -76,7 +76,14 @@
           <w:rFonts w:ascii="Arial" w:cs="Arial" w:hint="eastAsia"/>
           <w:sz w:val="36"/>
         </w:rPr>
-        <w:t>03</w:t>
+        <w:t>0</w:t>
+      </w:r>
+      <w:r>
+        <w:rPr>
+          <w:rFonts w:ascii="Arial" w:cs="Arial"/>
+          <w:sz w:val="36"/>
+        </w:rPr>
+        <w:t>4</w:t>
       </w:r>
       <w:r>
         <w:rPr>
@@ -90,8 +97,10 @@
           <w:rFonts w:ascii="Arial" w:cs="Arial" w:hint="eastAsia"/>
           <w:sz w:val="36"/>
         </w:rPr>
-        <w:t>07</w:t>
-      </w:r>
+        <w:t>11</w:t>
+      </w:r>
+      <w:bookmarkStart w:id="0" w:name="_GoBack"/>
+      <w:bookmarkEnd w:id="0"/>
       <w:r>
         <w:rPr>
           <w:rFonts w:ascii="Arial" w:cs="Arial" w:hint="eastAsia"/>
@@ -2176,8 +2185,8 @@
           <w:szCs w:val="32"/>
         </w:rPr>
       </w:pPr>
-      <w:bookmarkStart w:id="0" w:name="_Toc66702330"/>
-      <w:bookmarkStart w:id="1" w:name="_Toc66049143"/>
+      <w:bookmarkStart w:id="1" w:name="_Toc66702330"/>
+      <w:bookmarkStart w:id="2" w:name="_Toc66049143"/>
       <w:r>
         <w:rPr>
           <w:rFonts w:asciiTheme="minorEastAsia" w:hAnsiTheme="minorEastAsia" w:hint="eastAsia"/>
@@ -2188,7 +2197,7 @@
         </w:rPr>
         <w:t>1引言</w:t>
       </w:r>
-      <w:bookmarkEnd w:id="0"/>
+      <w:bookmarkEnd w:id="1"/>
     </w:p>
     <w:p>
       <w:pPr>
@@ -2203,8 +2212,8 @@
           <w:szCs w:val="28"/>
         </w:rPr>
       </w:pPr>
-      <w:bookmarkStart w:id="2" w:name="_Toc66702331"/>
-      <w:bookmarkEnd w:id="1"/>
+      <w:bookmarkStart w:id="3" w:name="_Toc66702331"/>
+      <w:bookmarkEnd w:id="2"/>
       <w:r>
         <w:rPr>
           <w:rFonts w:eastAsiaTheme="minorHAnsi" w:hint="eastAsia"/>
@@ -2235,7 +2244,7 @@
         </w:rPr>
         <w:t>目的</w:t>
       </w:r>
-      <w:bookmarkEnd w:id="2"/>
+      <w:bookmarkEnd w:id="3"/>
     </w:p>
     <w:p>
       <w:pPr>
@@ -2357,7 +2366,7 @@
           <w:szCs w:val="28"/>
         </w:rPr>
       </w:pPr>
-      <w:bookmarkStart w:id="3" w:name="_Toc66702332"/>
+      <w:bookmarkStart w:id="4" w:name="_Toc66702332"/>
       <w:r>
         <w:rPr>
           <w:rFonts w:eastAsiaTheme="minorHAnsi" w:hint="eastAsia"/>
@@ -2398,7 +2407,7 @@
         </w:rPr>
         <w:t>背景</w:t>
       </w:r>
-      <w:bookmarkEnd w:id="3"/>
+      <w:bookmarkEnd w:id="4"/>
     </w:p>
     <w:p>
       <w:pPr>
@@ -2588,7 +2597,7 @@
           <w:szCs w:val="32"/>
         </w:rPr>
       </w:pPr>
-      <w:bookmarkStart w:id="4" w:name="_Toc66702333"/>
+      <w:bookmarkStart w:id="5" w:name="_Toc66702333"/>
       <w:r>
         <w:rPr>
           <w:rFonts w:asciiTheme="minorEastAsia" w:hAnsiTheme="minorEastAsia" w:hint="eastAsia"/>
@@ -2599,7 +2608,7 @@
         </w:rPr>
         <w:t>2项目概述</w:t>
       </w:r>
-      <w:bookmarkEnd w:id="4"/>
+      <w:bookmarkEnd w:id="5"/>
     </w:p>
     <w:p>
       <w:pPr>
@@ -2614,7 +2623,7 @@
           <w:szCs w:val="28"/>
         </w:rPr>
       </w:pPr>
-      <w:bookmarkStart w:id="5" w:name="_Toc66702334"/>
+      <w:bookmarkStart w:id="6" w:name="_Toc66702334"/>
       <w:r>
         <w:rPr>
           <w:rFonts w:eastAsiaTheme="minorHAnsi" w:hint="eastAsia"/>
@@ -2645,7 +2654,7 @@
         </w:rPr>
         <w:t>产品结构图</w:t>
       </w:r>
-      <w:bookmarkEnd w:id="5"/>
+      <w:bookmarkEnd w:id="6"/>
     </w:p>
     <w:p>
       <w:pPr>
@@ -2804,7 +2813,7 @@
           <w:szCs w:val="28"/>
         </w:rPr>
       </w:pPr>
-      <w:bookmarkStart w:id="6" w:name="_Toc66702335"/>
+      <w:bookmarkStart w:id="7" w:name="_Toc66702335"/>
       <w:r>
         <w:rPr>
           <w:rFonts w:eastAsiaTheme="minorHAnsi" w:hint="eastAsia"/>
@@ -2845,7 +2854,7 @@
         </w:rPr>
         <w:t>产品信息结构图</w:t>
       </w:r>
-      <w:bookmarkEnd w:id="6"/>
+      <w:bookmarkEnd w:id="7"/>
     </w:p>
     <w:p>
       <w:pPr>
@@ -3015,7 +3024,7 @@
           <w:szCs w:val="28"/>
         </w:rPr>
       </w:pPr>
-      <w:bookmarkStart w:id="7" w:name="_Toc66702336"/>
+      <w:bookmarkStart w:id="8" w:name="_Toc66702336"/>
       <w:r>
         <w:rPr>
           <w:rFonts w:eastAsiaTheme="minorHAnsi" w:hint="eastAsia"/>
@@ -3056,7 +3065,7 @@
         </w:rPr>
         <w:t>用户</w:t>
       </w:r>
-      <w:bookmarkEnd w:id="7"/>
+      <w:bookmarkEnd w:id="8"/>
     </w:p>
     <w:p>
       <w:pPr>
@@ -3310,7 +3319,7 @@
                     <a:blip r:embed="rId11">
                       <a:extLst>
                         <a:ext uri="{96DAC541-7B7A-43D3-8B79-37D633B846F1}">
-                          <asvg:svgBlip xmlns="" xmlns:cx2="http://schemas.microsoft.com/office/drawing/2015/10/21/chartex" xmlns:cx3="http://schemas.microsoft.com/office/drawing/2016/5/9/chartex" xmlns:cx4="http://schemas.microsoft.com/office/drawing/2016/5/10/chartex" xmlns:cx5="http://schemas.microsoft.com/office/drawing/2016/5/11/chartex" xmlns:cx6="http://schemas.microsoft.com/office/drawing/2016/5/12/chartex" xmlns:cx7="http://schemas.microsoft.com/office/drawing/2016/5/13/chartex" xmlns:cx8="http://schemas.microsoft.com/office/drawing/2016/5/14/chartex" xmlns:aink="http://schemas.microsoft.com/office/drawing/2016/ink" xmlns:am3d="http://schemas.microsoft.com/office/drawing/2017/model3d" xmlns:o="urn:schemas-microsoft-com:office:office" xmlns:v="urn:schemas-microsoft-com:vml" xmlns:w10="urn:schemas-microsoft-com:office:word" xmlns:w="http://schemas.openxmlformats.org/wordprocessingml/2006/main" xmlns:w16cex="http://schemas.microsoft.com/office/word/2018/wordml/cex" xmlns:w16cid="http://schemas.microsoft.com/office/word/2016/wordml/cid" xmlns:w16="http://schemas.microsoft.com/office/word/2018/wordml" xmlns:asvg="http://schemas.microsoft.com/office/drawing/2016/SVG/main" r:embed="rId12"/>
+                          <asvg:svgBlip xmlns:asvg="http://schemas.microsoft.com/office/drawing/2016/SVG/main" xmlns:w16="http://schemas.microsoft.com/office/word/2018/wordml" xmlns:w16cid="http://schemas.microsoft.com/office/word/2016/wordml/cid" xmlns:w16cex="http://schemas.microsoft.com/office/word/2018/wordml/cex" xmlns:w="http://schemas.openxmlformats.org/wordprocessingml/2006/main" xmlns:w10="urn:schemas-microsoft-com:office:word" xmlns:v="urn:schemas-microsoft-com:vml" xmlns:o="urn:schemas-microsoft-com:office:office" xmlns:am3d="http://schemas.microsoft.com/office/drawing/2017/model3d" xmlns:aink="http://schemas.microsoft.com/office/drawing/2016/ink" xmlns:cx8="http://schemas.microsoft.com/office/drawing/2016/5/14/chartex" xmlns:cx7="http://schemas.microsoft.com/office/drawing/2016/5/13/chartex" xmlns:cx6="http://schemas.microsoft.com/office/drawing/2016/5/12/chartex" xmlns:cx5="http://schemas.microsoft.com/office/drawing/2016/5/11/chartex" xmlns:cx4="http://schemas.microsoft.com/office/drawing/2016/5/10/chartex" xmlns:cx3="http://schemas.microsoft.com/office/drawing/2016/5/9/chartex" xmlns:cx2="http://schemas.microsoft.com/office/drawing/2015/10/21/chartex" xmlns="" r:embed="rId12"/>
                         </a:ext>
                       </a:extLst>
                     </a:blip>
@@ -3391,7 +3400,7 @@
           <w:szCs w:val="28"/>
         </w:rPr>
       </w:pPr>
-      <w:bookmarkStart w:id="8" w:name="_Toc66702337"/>
+      <w:bookmarkStart w:id="9" w:name="_Toc66702337"/>
       <w:r>
         <w:rPr>
           <w:rFonts w:eastAsiaTheme="minorHAnsi" w:hint="eastAsia"/>
@@ -3432,7 +3441,7 @@
         </w:rPr>
         <w:t>业务流程</w:t>
       </w:r>
-      <w:bookmarkEnd w:id="8"/>
+      <w:bookmarkEnd w:id="9"/>
     </w:p>
     <w:p>
       <w:pPr>
@@ -3533,7 +3542,7 @@
           <w:szCs w:val="32"/>
         </w:rPr>
       </w:pPr>
-      <w:bookmarkStart w:id="9" w:name="_Toc66702338"/>
+      <w:bookmarkStart w:id="10" w:name="_Toc66702338"/>
       <w:r>
         <w:rPr>
           <w:rFonts w:asciiTheme="minorEastAsia" w:hAnsiTheme="minorEastAsia" w:hint="eastAsia"/>
@@ -3554,13 +3563,13 @@
         </w:rPr>
         <w:t>功能详细需求</w:t>
       </w:r>
-      <w:bookmarkEnd w:id="9"/>
+      <w:bookmarkEnd w:id="10"/>
     </w:p>
     <w:p>
       <w:pPr>
         <w:pStyle w:val="2"/>
       </w:pPr>
-      <w:bookmarkStart w:id="10" w:name="_Toc66702339"/>
+      <w:bookmarkStart w:id="11" w:name="_Toc66702339"/>
       <w:r>
         <w:rPr>
           <w:rFonts w:hint="eastAsia"/>
@@ -3593,7 +3602,7 @@
         </w:rPr>
         <w:t>注册</w:t>
       </w:r>
-      <w:bookmarkEnd w:id="10"/>
+      <w:bookmarkEnd w:id="11"/>
     </w:p>
     <w:p>
       <w:pPr>
@@ -3605,7 +3614,7 @@
           <w:szCs w:val="28"/>
         </w:rPr>
       </w:pPr>
-      <w:bookmarkStart w:id="11" w:name="_Toc66702340"/>
+      <w:bookmarkStart w:id="12" w:name="_Toc66702340"/>
       <w:r>
         <w:rPr>
           <w:rFonts w:asciiTheme="minorEastAsia" w:hAnsiTheme="minorEastAsia" w:hint="eastAsia"/>
@@ -3630,7 +3639,7 @@
         </w:rPr>
         <w:t>登录</w:t>
       </w:r>
-      <w:bookmarkEnd w:id="11"/>
+      <w:bookmarkEnd w:id="12"/>
     </w:p>
     <w:p>
       <w:pPr>
@@ -4225,8 +4234,8 @@
           <w:szCs w:val="28"/>
         </w:rPr>
       </w:pPr>
-      <w:bookmarkStart w:id="12" w:name="_Toc66049155"/>
-      <w:bookmarkStart w:id="13" w:name="_Toc66702341"/>
+      <w:bookmarkStart w:id="13" w:name="_Toc66049155"/>
+      <w:bookmarkStart w:id="14" w:name="_Toc66702341"/>
       <w:r>
         <w:rPr>
           <w:rFonts w:asciiTheme="minorEastAsia" w:hAnsiTheme="minorEastAsia" w:hint="eastAsia"/>
@@ -4251,8 +4260,8 @@
         </w:rPr>
         <w:t>注册</w:t>
       </w:r>
-      <w:bookmarkEnd w:id="12"/>
       <w:bookmarkEnd w:id="13"/>
+      <w:bookmarkEnd w:id="14"/>
     </w:p>
     <w:p>
       <w:pPr>
@@ -4767,8 +4776,8 @@
           <w:szCs w:val="28"/>
         </w:rPr>
       </w:pPr>
-      <w:bookmarkStart w:id="14" w:name="_Toc66049156"/>
-      <w:bookmarkStart w:id="15" w:name="_Toc66702342"/>
+      <w:bookmarkStart w:id="15" w:name="_Toc66049156"/>
+      <w:bookmarkStart w:id="16" w:name="_Toc66702342"/>
       <w:r>
         <w:rPr>
           <w:rFonts w:asciiTheme="minorEastAsia" w:hAnsiTheme="minorEastAsia" w:hint="eastAsia"/>
@@ -4793,8 +4802,8 @@
         </w:rPr>
         <w:t>找回密码</w:t>
       </w:r>
-      <w:bookmarkEnd w:id="14"/>
       <w:bookmarkEnd w:id="15"/>
+      <w:bookmarkEnd w:id="16"/>
     </w:p>
     <w:p>
       <w:pPr>
@@ -5261,7 +5270,7 @@
       <w:pPr>
         <w:pStyle w:val="2"/>
       </w:pPr>
-      <w:bookmarkStart w:id="16" w:name="_Toc66702343"/>
+      <w:bookmarkStart w:id="17" w:name="_Toc66702343"/>
       <w:r>
         <w:rPr>
           <w:lang w:eastAsia="zh-CN"/>
@@ -5274,13 +5283,13 @@
         </w:rPr>
         <w:t>学生</w:t>
       </w:r>
-      <w:bookmarkEnd w:id="16"/>
+      <w:bookmarkEnd w:id="17"/>
     </w:p>
     <w:p>
       <w:pPr>
         <w:pStyle w:val="3"/>
       </w:pPr>
-      <w:bookmarkStart w:id="17" w:name="_Toc66702344"/>
+      <w:bookmarkStart w:id="18" w:name="_Toc66702344"/>
       <w:r>
         <w:rPr>
           <w:rFonts w:hint="eastAsia"/>
@@ -5296,7 +5305,7 @@
         </w:rPr>
         <w:t>加入班课</w:t>
       </w:r>
-      <w:bookmarkEnd w:id="17"/>
+      <w:bookmarkEnd w:id="18"/>
     </w:p>
     <w:p>
       <w:pPr>
@@ -5669,7 +5678,7 @@
       <w:pPr>
         <w:pStyle w:val="3"/>
       </w:pPr>
-      <w:bookmarkStart w:id="18" w:name="_Toc66702345"/>
+      <w:bookmarkStart w:id="19" w:name="_Toc66702345"/>
       <w:r>
         <w:rPr>
           <w:rFonts w:hint="eastAsia"/>
@@ -5686,7 +5695,7 @@
         </w:rPr>
         <w:t>签到</w:t>
       </w:r>
-      <w:bookmarkEnd w:id="18"/>
+      <w:bookmarkEnd w:id="19"/>
     </w:p>
     <w:p>
       <w:pPr>
@@ -5917,7 +5926,7 @@
         <w:ind w:left="840" w:firstLineChars="0" w:firstLine="0"/>
         <w:jc w:val="center"/>
         <w:rPr>
-          <w:rFonts w:ascii="宋体" w:eastAsia="宋体" w:hAnsi="宋体" w:hint="eastAsia"/>
+          <w:rFonts w:ascii="宋体" w:eastAsia="宋体" w:hAnsi="宋体"/>
           <w:sz w:val="22"/>
         </w:rPr>
       </w:pPr>
@@ -5970,7 +5979,7 @@
         <w:ind w:left="840" w:firstLineChars="0" w:firstLine="0"/>
         <w:jc w:val="center"/>
         <w:rPr>
-          <w:rFonts w:ascii="宋体" w:eastAsia="宋体" w:hAnsi="宋体" w:hint="eastAsia"/>
+          <w:rFonts w:ascii="宋体" w:eastAsia="宋体" w:hAnsi="宋体"/>
           <w:sz w:val="22"/>
         </w:rPr>
       </w:pPr>
@@ -6007,21 +6016,7 @@
           <w:rFonts w:ascii="宋体" w:eastAsia="宋体" w:hAnsi="宋体" w:hint="eastAsia"/>
           <w:sz w:val="22"/>
         </w:rPr>
-        <w:t>学生</w:t>
-      </w:r>
-      <w:r>
-        <w:rPr>
-          <w:rFonts w:ascii="宋体" w:eastAsia="宋体" w:hAnsi="宋体" w:hint="eastAsia"/>
-          <w:sz w:val="22"/>
-        </w:rPr>
-        <w:t>限时</w:t>
-      </w:r>
-      <w:r>
-        <w:rPr>
-          <w:rFonts w:ascii="宋体" w:eastAsia="宋体" w:hAnsi="宋体" w:hint="eastAsia"/>
-          <w:sz w:val="22"/>
-        </w:rPr>
-        <w:t>签到</w:t>
+        <w:t>学生限时签到</w:t>
       </w:r>
     </w:p>
     <w:p>
@@ -6164,7 +6159,7 @@
       <w:pPr>
         <w:pStyle w:val="3"/>
       </w:pPr>
-      <w:bookmarkStart w:id="19" w:name="_Toc66702346"/>
+      <w:bookmarkStart w:id="20" w:name="_Toc66702346"/>
       <w:r>
         <w:rPr>
           <w:rFonts w:hint="eastAsia"/>
@@ -6180,7 +6175,7 @@
         </w:rPr>
         <w:t>查看个人信息</w:t>
       </w:r>
-      <w:bookmarkEnd w:id="19"/>
+      <w:bookmarkEnd w:id="20"/>
     </w:p>
     <w:p>
       <w:pPr>
@@ -6576,7 +6571,7 @@
       <w:pPr>
         <w:pStyle w:val="3"/>
       </w:pPr>
-      <w:bookmarkStart w:id="20" w:name="_Toc66702347"/>
+      <w:bookmarkStart w:id="21" w:name="_Toc66702347"/>
       <w:r>
         <w:rPr>
           <w:rFonts w:hint="eastAsia"/>
@@ -6592,7 +6587,7 @@
         </w:rPr>
         <w:t>查看个人签到详细记录</w:t>
       </w:r>
-      <w:bookmarkEnd w:id="20"/>
+      <w:bookmarkEnd w:id="21"/>
     </w:p>
     <w:p>
       <w:pPr>
@@ -6884,7 +6879,7 @@
       <w:pPr>
         <w:pStyle w:val="2"/>
       </w:pPr>
-      <w:bookmarkStart w:id="21" w:name="_Toc66702348"/>
+      <w:bookmarkStart w:id="22" w:name="_Toc66702348"/>
       <w:r>
         <w:rPr>
           <w:rFonts w:hint="eastAsia"/>
@@ -6904,13 +6899,13 @@
         </w:rPr>
         <w:t>教师</w:t>
       </w:r>
-      <w:bookmarkEnd w:id="21"/>
+      <w:bookmarkEnd w:id="22"/>
     </w:p>
     <w:p>
       <w:pPr>
         <w:pStyle w:val="3"/>
       </w:pPr>
-      <w:bookmarkStart w:id="22" w:name="_Toc66702349"/>
+      <w:bookmarkStart w:id="23" w:name="_Toc66702349"/>
       <w:r>
         <w:rPr>
           <w:rFonts w:hint="eastAsia"/>
@@ -6932,7 +6927,7 @@
         </w:rPr>
         <w:t>查看班课成员信息</w:t>
       </w:r>
-      <w:bookmarkEnd w:id="22"/>
+      <w:bookmarkEnd w:id="23"/>
     </w:p>
     <w:p>
       <w:pPr>
@@ -7463,7 +7458,7 @@
       <w:pPr>
         <w:pStyle w:val="3"/>
       </w:pPr>
-      <w:bookmarkStart w:id="23" w:name="_Toc66702350"/>
+      <w:bookmarkStart w:id="24" w:name="_Toc66702350"/>
       <w:r>
         <w:rPr>
           <w:rFonts w:hint="eastAsia"/>
@@ -7497,7 +7492,7 @@
         </w:rPr>
         <w:t>信息</w:t>
       </w:r>
-      <w:bookmarkEnd w:id="23"/>
+      <w:bookmarkEnd w:id="24"/>
     </w:p>
     <w:p>
       <w:pPr>
@@ -7892,7 +7887,7 @@
       <w:pPr>
         <w:pStyle w:val="3"/>
       </w:pPr>
-      <w:bookmarkStart w:id="24" w:name="_Toc66702351"/>
+      <w:bookmarkStart w:id="25" w:name="_Toc66702351"/>
       <w:r>
         <w:rPr>
           <w:rFonts w:hint="eastAsia"/>
@@ -7942,7 +7937,7 @@
         </w:rPr>
         <w:t>排序</w:t>
       </w:r>
-      <w:bookmarkEnd w:id="24"/>
+      <w:bookmarkEnd w:id="25"/>
     </w:p>
     <w:p>
       <w:pPr>
@@ -8504,7 +8499,7 @@
       <w:pPr>
         <w:pStyle w:val="3"/>
       </w:pPr>
-      <w:bookmarkStart w:id="25" w:name="_Toc66702352"/>
+      <w:bookmarkStart w:id="26" w:name="_Toc66702352"/>
       <w:r>
         <w:rPr>
           <w:rFonts w:hint="eastAsia"/>
@@ -8529,7 +8524,7 @@
         </w:rPr>
         <w:t>查看学生签到统计信息</w:t>
       </w:r>
-      <w:bookmarkEnd w:id="25"/>
+      <w:bookmarkEnd w:id="26"/>
     </w:p>
     <w:p>
       <w:pPr>
@@ -9014,7 +9009,7 @@
       <w:pPr>
         <w:pStyle w:val="3"/>
       </w:pPr>
-      <w:bookmarkStart w:id="26" w:name="_Toc66702353"/>
+      <w:bookmarkStart w:id="27" w:name="_Toc66702353"/>
       <w:r>
         <w:rPr>
           <w:rFonts w:hint="eastAsia"/>
@@ -9039,7 +9034,7 @@
         </w:rPr>
         <w:t>查看学生经验值获取详细记录</w:t>
       </w:r>
-      <w:bookmarkEnd w:id="26"/>
+      <w:bookmarkEnd w:id="27"/>
     </w:p>
     <w:p>
       <w:pPr>
@@ -9496,7 +9491,7 @@
       <w:pPr>
         <w:pStyle w:val="3"/>
       </w:pPr>
-      <w:bookmarkStart w:id="27" w:name="_Toc66702354"/>
+      <w:bookmarkStart w:id="28" w:name="_Toc66702354"/>
       <w:r>
         <w:rPr>
           <w:rFonts w:hint="eastAsia"/>
@@ -9521,7 +9516,7 @@
         </w:rPr>
         <w:t>修改学生经验值</w:t>
       </w:r>
-      <w:bookmarkEnd w:id="27"/>
+      <w:bookmarkEnd w:id="28"/>
     </w:p>
     <w:p>
       <w:pPr>
@@ -10028,7 +10023,7 @@
       <w:pPr>
         <w:pStyle w:val="3"/>
       </w:pPr>
-      <w:bookmarkStart w:id="28" w:name="_Toc66702355"/>
+      <w:bookmarkStart w:id="29" w:name="_Toc66702355"/>
       <w:r>
         <w:rPr>
           <w:rFonts w:hint="eastAsia"/>
@@ -10050,7 +10045,7 @@
         </w:rPr>
         <w:t>发起班级签到</w:t>
       </w:r>
-      <w:bookmarkEnd w:id="28"/>
+      <w:bookmarkEnd w:id="29"/>
     </w:p>
     <w:p>
       <w:pPr>
@@ -10243,7 +10238,7 @@
         <w:spacing w:line="360" w:lineRule="auto"/>
         <w:ind w:left="840" w:firstLineChars="0" w:firstLine="0"/>
         <w:rPr>
-          <w:rFonts w:ascii="宋体" w:eastAsia="宋体" w:hAnsi="宋体" w:hint="eastAsia"/>
+          <w:rFonts w:ascii="宋体" w:eastAsia="宋体" w:hAnsi="宋体"/>
           <w:sz w:val="24"/>
           <w:szCs w:val="24"/>
         </w:rPr>
@@ -10307,7 +10302,7 @@
         <w:spacing w:line="360" w:lineRule="auto"/>
         <w:jc w:val="center"/>
         <w:rPr>
-          <w:rFonts w:ascii="宋体" w:eastAsia="宋体" w:hAnsi="宋体" w:hint="eastAsia"/>
+          <w:rFonts w:ascii="宋体" w:eastAsia="宋体" w:hAnsi="宋体"/>
           <w:sz w:val="22"/>
         </w:rPr>
       </w:pPr>
@@ -10353,7 +10348,7 @@
         <w:spacing w:line="360" w:lineRule="auto"/>
         <w:ind w:left="840" w:firstLineChars="0" w:firstLine="0"/>
         <w:rPr>
-          <w:rFonts w:ascii="宋体" w:eastAsia="宋体" w:hAnsi="宋体" w:hint="eastAsia"/>
+          <w:rFonts w:ascii="宋体" w:eastAsia="宋体" w:hAnsi="宋体"/>
           <w:sz w:val="24"/>
           <w:szCs w:val="24"/>
         </w:rPr>
@@ -10595,8 +10590,6 @@
         </w:rPr>
         <w:t>“签到”导航栏，点击将定位至签到管理页面。</w:t>
       </w:r>
-      <w:bookmarkStart w:id="29" w:name="_GoBack"/>
-      <w:bookmarkEnd w:id="29"/>
     </w:p>
     <w:p>
       <w:pPr>
@@ -13150,7 +13143,7 @@
 </file>
 
 <file path=customXml/itemProps1.xml><?xml version="1.0" encoding="utf-8"?>
-<ds:datastoreItem xmlns:ds="http://schemas.openxmlformats.org/officeDocument/2006/customXml" ds:itemID="{F6AFB67F-03E0-4AAB-8C68-1820518B618C}">
+<ds:datastoreItem xmlns:ds="http://schemas.openxmlformats.org/officeDocument/2006/customXml" ds:itemID="{47377792-24E1-459A-9110-1A868E53A6E5}">
   <ds:schemaRefs>
     <ds:schemaRef ds:uri="http://schemas.openxmlformats.org/officeDocument/2006/bibliography"/>
   </ds:schemaRefs>

</xml_diff>